<commit_message>
Cambios en el informe
</commit_message>
<xml_diff>
--- a/Entregables/Entregables Tutor Academico/ControlAvanceActividades.docx
+++ b/Entregables/Entregables Tutor Academico/ControlAvanceActividades.docx
@@ -278,6 +278,29 @@
           <w:rFonts w:ascii="Times New Roman" w:hAnsi="Times New Roman"/>
           <w:b/>
           <w:noProof/>
+          <w:sz w:val="18"/>
+          <w:szCs w:val="18"/>
+          <w:lang w:val="es-ES"/>
+        </w:rPr>
+        <w:pict w14:anchorId="594BCCBE">
+          <v:shape id="_x0000_s1028" type="#_x0000_t202" style="position:absolute;margin-left:33.45pt;margin-top:5.1pt;width:22.5pt;height:21.15pt;z-index:251724800;visibility:visible;mso-width-relative:margin;mso-height-relative:margin" o:gfxdata="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">
+            <v:textbox>
+              <w:txbxContent>
+                <w:p>
+                  <w:r>
+                    <w:t>X</w:t>
+                  </w:r>
+                </w:p>
+              </w:txbxContent>
+            </v:textbox>
+          </v:shape>
+        </w:pict>
+      </w:r>
+      <w:r>
+        <w:rPr>
+          <w:rFonts w:ascii="Times New Roman" w:hAnsi="Times New Roman"/>
+          <w:b/>
+          <w:noProof/>
           <w:sz w:val="20"/>
           <w:szCs w:val="20"/>
           <w:lang w:val="es-EC" w:eastAsia="es-EC"/>
@@ -292,25 +315,6 @@
           </v:shape>
         </w:pict>
       </w:r>
-      <w:r>
-        <w:rPr>
-          <w:rFonts w:ascii="Times New Roman" w:hAnsi="Times New Roman"/>
-          <w:b/>
-          <w:noProof/>
-          <w:sz w:val="18"/>
-          <w:szCs w:val="18"/>
-          <w:lang w:val="es-ES"/>
-        </w:rPr>
-        <w:pict w14:anchorId="594BCCBE">
-          <v:shape id="_x0000_s1028" type="#_x0000_t202" style="position:absolute;margin-left:33.45pt;margin-top:8.1pt;width:22.5pt;height:14pt;z-index:251724800;visibility:visible;mso-width-relative:margin;mso-height-relative:margin" o:gfxdata="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">
-            <v:textbox>
-              <w:txbxContent>
-                <w:p/>
-              </w:txbxContent>
-            </v:textbox>
-          </v:shape>
-        </w:pict>
-      </w:r>
     </w:p>
     <w:p>
       <w:pPr>
@@ -723,27 +727,7 @@
           <w:szCs w:val="18"/>
           <w:lang w:val="es-EC"/>
         </w:rPr>
-        <w:t xml:space="preserve">Allan Vinicio </w:t>
-      </w:r>
-      <w:proofErr w:type="spellStart"/>
-      <w:r>
-        <w:rPr>
-          <w:rFonts w:ascii="Times New Roman" w:hAnsi="Times New Roman"/>
-          <w:sz w:val="18"/>
-          <w:szCs w:val="18"/>
-          <w:lang w:val="es-EC"/>
-        </w:rPr>
-        <w:t>Panchi</w:t>
-      </w:r>
-      <w:proofErr w:type="spellEnd"/>
-      <w:r>
-        <w:rPr>
-          <w:rFonts w:ascii="Times New Roman" w:hAnsi="Times New Roman"/>
-          <w:sz w:val="18"/>
-          <w:szCs w:val="18"/>
-          <w:lang w:val="es-EC"/>
-        </w:rPr>
-        <w:t xml:space="preserve"> Pillajo</w:t>
+        <w:t>Allan Vinicio Panchi Pillajo</w:t>
       </w:r>
     </w:p>
     <w:p>
@@ -759,7 +743,6 @@
           <w:lang w:val="es-EC"/>
         </w:rPr>
       </w:pPr>
-      <w:proofErr w:type="spellStart"/>
       <w:r>
         <w:rPr>
           <w:rFonts w:ascii="Times New Roman" w:hAnsi="Times New Roman"/>
@@ -768,18 +751,7 @@
           <w:szCs w:val="18"/>
           <w:lang w:val="es-EC"/>
         </w:rPr>
-        <w:t>Nº</w:t>
-      </w:r>
-      <w:proofErr w:type="spellEnd"/>
-      <w:r>
-        <w:rPr>
-          <w:rFonts w:ascii="Times New Roman" w:hAnsi="Times New Roman"/>
-          <w:i/>
-          <w:sz w:val="18"/>
-          <w:szCs w:val="18"/>
-          <w:lang w:val="es-EC"/>
-        </w:rPr>
-        <w:t xml:space="preserve"> de Cédula:</w:t>
+        <w:t>Nº de Cédula:</w:t>
       </w:r>
       <w:r>
         <w:rPr>
@@ -1681,6 +1653,14 @@
                 <w:szCs w:val="18"/>
               </w:rPr>
             </w:pPr>
+            <w:r>
+              <w:rPr>
+                <w:color w:val="333333"/>
+                <w:sz w:val="18"/>
+                <w:szCs w:val="18"/>
+              </w:rPr>
+              <w:t>250</w:t>
+            </w:r>
           </w:p>
         </w:tc>
         <w:tc>
@@ -2416,27 +2396,7 @@
         <w:sz w:val="14"/>
         <w:szCs w:val="14"/>
       </w:rPr>
-      <w:t xml:space="preserve"> </w:t>
-    </w:r>
-    <w:proofErr w:type="spellStart"/>
-    <w:r>
-      <w:rPr>
-        <w:rFonts w:asciiTheme="majorHAnsi" w:hAnsiTheme="majorHAnsi" w:cs="Arial"/>
-        <w:b/>
-        <w:sz w:val="14"/>
-        <w:szCs w:val="14"/>
-      </w:rPr>
-      <w:t>N°</w:t>
-    </w:r>
-    <w:proofErr w:type="spellEnd"/>
-    <w:r>
-      <w:rPr>
-        <w:rFonts w:asciiTheme="majorHAnsi" w:hAnsiTheme="majorHAnsi" w:cs="Arial"/>
-        <w:b/>
-        <w:sz w:val="14"/>
-        <w:szCs w:val="14"/>
-      </w:rPr>
-      <w:t xml:space="preserve"> 02</w:t>
+      <w:t xml:space="preserve"> N° 02</w:t>
     </w:r>
   </w:p>
   <w:p>
@@ -3650,6 +3610,7 @@
   <w:style w:type="character" w:default="1" w:styleId="Fuentedeprrafopredeter">
     <w:name w:val="Default Paragraph Font"/>
     <w:uiPriority w:val="1"/>
+    <w:semiHidden/>
     <w:unhideWhenUsed/>
   </w:style>
   <w:style w:type="table" w:default="1" w:styleId="Tablanormal">

</xml_diff>